<commit_message>
generate Razpred Formul and New Menu
</commit_message>
<xml_diff>
--- a/TEMPLATES_DIRECTORY/Razpred.docx
+++ b/TEMPLATES_DIRECTORY/Razpred.docx
@@ -11,8 +11,6 @@
           <w:lang w:val="bg-BG"/>
         </w:rPr>
       </w:pPr>
-      <w:bookmarkStart w:id="0" w:name="_GoBack"/>
-      <w:bookmarkEnd w:id="0"/>
       <w:r>
         <w:rPr>
           <w:sz w:val="24"/>
@@ -86,7 +84,8 @@
     <w:p>
       <w:pPr>
         <w:spacing w:line="360" w:lineRule="auto"/>
-        <w:ind w:firstLine="1560"/>
+        <w:ind w:firstLine="851"/>
+        <w:jc w:val="both"/>
         <w:rPr>
           <w:b/>
           <w:sz w:val="24"/>
@@ -96,138 +95,36 @@
       </w:pPr>
       <w:r>
         <w:rPr>
-          <w:noProof/>
-          <w:sz w:val="24"/>
-          <w:szCs w:val="24"/>
-          <w:lang w:val="bg-BG" w:eastAsia="bg-BG"/>
-        </w:rPr>
-        <mc:AlternateContent>
-          <mc:Choice Requires="wps">
-            <w:drawing>
-              <wp:anchor distT="0" distB="0" distL="114300" distR="114300" simplePos="0" relativeHeight="251661312" behindDoc="1" locked="0" layoutInCell="1" allowOverlap="1" wp14:anchorId="2EA209B6" wp14:editId="195B5AB2">
-                <wp:simplePos x="0" y="0"/>
-                <wp:positionH relativeFrom="character">
-                  <wp:posOffset>-556895</wp:posOffset>
-                </wp:positionH>
-                <wp:positionV relativeFrom="line">
-                  <wp:posOffset>237490</wp:posOffset>
-                </wp:positionV>
-                <wp:extent cx="5590540" cy="328930"/>
-                <wp:effectExtent l="0" t="0" r="0" b="0"/>
-                <wp:wrapNone/>
-                <wp:docPr id="2" name="Текстово поле 2"/>
-                <wp:cNvGraphicFramePr>
-                  <a:graphicFrameLocks xmlns:a="http://schemas.openxmlformats.org/drawingml/2006/main"/>
-                </wp:cNvGraphicFramePr>
-                <a:graphic xmlns:a="http://schemas.openxmlformats.org/drawingml/2006/main">
-                  <a:graphicData uri="http://schemas.microsoft.com/office/word/2010/wordprocessingShape">
-                    <wps:wsp>
-                      <wps:cNvSpPr txBox="1">
-                        <a:spLocks noChangeArrowheads="1"/>
-                      </wps:cNvSpPr>
-                      <wps:spPr bwMode="auto">
-                        <a:xfrm>
-                          <a:off x="0" y="0"/>
-                          <a:ext cx="5590540" cy="328930"/>
-                        </a:xfrm>
-                        <a:prstGeom prst="rect">
-                          <a:avLst/>
-                        </a:prstGeom>
-                        <a:noFill/>
-                        <a:ln w="9525">
-                          <a:noFill/>
-                          <a:miter lim="800000"/>
-                          <a:headEnd/>
-                          <a:tailEnd/>
-                        </a:ln>
-                      </wps:spPr>
-                      <wps:txbx>
-                        <w:txbxContent>
-                          <w:p>
-                            <w:pPr>
-                              <w:rPr>
-                                <w:sz w:val="24"/>
-                                <w:szCs w:val="24"/>
-                                <w:lang w:val="en-US"/>
-                              </w:rPr>
-                            </w:pPr>
-                            <w:r>
-                              <w:rPr>
-                                <w:sz w:val="24"/>
-                                <w:szCs w:val="24"/>
-                                <w:lang w:val="bg-BG"/>
-                              </w:rPr>
-                              <w:t>Дата на попълване:</w:t>
-                            </w:r>
-                            <w:r>
-                              <w:rPr>
-                                <w:color w:val="A6A6A6" w:themeColor="background1" w:themeShade="A6"/>
-                                <w:sz w:val="24"/>
-                                <w:szCs w:val="24"/>
-                                <w:lang w:val="bg-BG"/>
-                              </w:rPr>
-                              <w:t xml:space="preserve"> ........................</w:t>
-                            </w:r>
-                          </w:p>
-                        </w:txbxContent>
-                      </wps:txbx>
-                      <wps:bodyPr rot="0" vert="horz" wrap="square" lIns="91440" tIns="45720" rIns="91440" bIns="45720" anchor="t" anchorCtr="0">
-                        <a:noAutofit/>
-                      </wps:bodyPr>
-                    </wps:wsp>
-                  </a:graphicData>
-                </a:graphic>
-                <wp14:sizeRelH relativeFrom="margin">
-                  <wp14:pctWidth>0</wp14:pctWidth>
-                </wp14:sizeRelH>
-                <wp14:sizeRelV relativeFrom="margin">
-                  <wp14:pctHeight>0</wp14:pctHeight>
-                </wp14:sizeRelV>
-              </wp:anchor>
-            </w:drawing>
-          </mc:Choice>
-          <mc:Fallback>
-            <w:pict>
-              <v:shapetype id="_x0000_t202" coordsize="21600,21600" o:spt="202" path="m,l,21600r21600,l21600,xe">
-                <v:stroke joinstyle="miter"/>
-                <v:path gradientshapeok="t" o:connecttype="rect"/>
-              </v:shapetype>
-              <v:shape id="Текстово поле 2" o:spid="_x0000_s1026" type="#_x0000_t202" style="position:absolute;margin-left:-43.85pt;margin-top:18.7pt;width:440.2pt;height:25.9pt;z-index:-251655168;visibility:visible;mso-wrap-style:square;mso-width-percent:0;mso-height-percent:0;mso-wrap-distance-left:9pt;mso-wrap-distance-top:0;mso-wrap-distance-right:9pt;mso-wrap-distance-bottom:0;mso-position-horizontal:absolute;mso-position-horizontal-relative:char;mso-position-vertical:absolute;mso-position-vertical-relative:line;mso-width-percent:0;mso-height-percent:0;mso-width-relative:margin;mso-height-relative:margin;v-text-anchor:top" o:gfxdata="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" filled="f" stroked="f">
-                <v:textbox>
-                  <w:txbxContent>
-                    <w:p>
-                      <w:pPr>
-                        <w:rPr>
-                          <w:sz w:val="24"/>
-                          <w:szCs w:val="24"/>
-                          <w:lang w:val="en-US"/>
-                        </w:rPr>
-                      </w:pPr>
-                      <w:r>
-                        <w:rPr>
-                          <w:sz w:val="24"/>
-                          <w:szCs w:val="24"/>
-                          <w:lang w:val="bg-BG"/>
-                        </w:rPr>
-                        <w:t>Дата на попълване:</w:t>
-                      </w:r>
-                      <w:r>
-                        <w:rPr>
-                          <w:color w:val="A6A6A6" w:themeColor="background1" w:themeShade="A6"/>
-                          <w:sz w:val="24"/>
-                          <w:szCs w:val="24"/>
-                          <w:lang w:val="bg-BG"/>
-                        </w:rPr>
-                        <w:t xml:space="preserve"> ........................</w:t>
-                      </w:r>
-                    </w:p>
-                  </w:txbxContent>
-                </v:textbox>
-                <w10:wrap anchory="line"/>
-              </v:shape>
-            </w:pict>
-          </mc:Fallback>
-        </mc:AlternateContent>
+          <w:sz w:val="24"/>
+          <w:szCs w:val="24"/>
+          <w:lang w:val="bg-BG"/>
+        </w:rPr>
+        <w:t xml:space="preserve">№ </w:t>
+      </w:r>
+      <w:r>
+        <w:rPr>
+          <w:sz w:val="24"/>
+          <w:szCs w:val="24"/>
+          <w:lang w:val="bg-BG"/>
+        </w:rPr>
+        <w:t>Р</w:t>
+      </w:r>
+      <w:r>
+        <w:rPr>
+          <w:sz w:val="24"/>
+          <w:szCs w:val="24"/>
+          <w:lang w:val="ru-RU"/>
+        </w:rPr>
+        <w:t xml:space="preserve"> –</w:t>
+      </w:r>
+      <w:r>
+        <w:rPr>
+          <w:color w:val="A6A6A6" w:themeColor="background1" w:themeShade="A6"/>
+          <w:sz w:val="24"/>
+          <w:szCs w:val="24"/>
+          <w:lang w:val="ru-RU"/>
+        </w:rPr>
+        <w:t xml:space="preserve"> </w:t>
       </w:r>
       <w:r>
         <w:rPr>
@@ -242,8 +139,7 @@
     <w:p>
       <w:pPr>
         <w:spacing w:line="360" w:lineRule="auto"/>
-        <w:ind w:firstLine="3119"/>
-        <w:jc w:val="both"/>
+        <w:ind w:firstLine="851"/>
         <w:rPr>
           <w:b/>
           <w:sz w:val="24"/>
@@ -253,76 +149,38 @@
       </w:pPr>
       <w:r>
         <w:rPr>
+          <w:sz w:val="24"/>
+          <w:szCs w:val="24"/>
+          <w:lang w:val="bg-BG"/>
+        </w:rPr>
+        <w:t>Дата на попълване:</w:t>
+      </w:r>
+      <w:r>
+        <w:rPr>
+          <w:color w:val="A6A6A6" w:themeColor="background1" w:themeShade="A6"/>
+          <w:sz w:val="24"/>
+          <w:szCs w:val="24"/>
+          <w:lang w:val="bg-BG"/>
+        </w:rPr>
+        <w:t xml:space="preserve"> </w:t>
+      </w:r>
+      <w:r>
+        <w:rPr>
+          <w:color w:val="A6A6A6" w:themeColor="background1" w:themeShade="A6"/>
+          <w:sz w:val="24"/>
+          <w:szCs w:val="24"/>
+          <w:lang w:val="bg-BG"/>
+        </w:rPr>
+        <w:t xml:space="preserve"> </w:t>
+      </w:r>
+      <w:r>
+        <w:rPr>
           <w:b/>
           <w:sz w:val="24"/>
           <w:szCs w:val="24"/>
           <w:lang w:val="en-US"/>
         </w:rPr>
         <w:t>$$request_date$$</w:t>
-      </w:r>
-    </w:p>
-    <w:p>
-      <w:pPr>
-        <w:spacing w:line="360" w:lineRule="auto"/>
-        <w:ind w:firstLine="2127"/>
-        <w:jc w:val="both"/>
-        <w:rPr>
-          <w:sz w:val="24"/>
-          <w:szCs w:val="24"/>
-          <w:lang w:val="bg-BG"/>
-        </w:rPr>
-      </w:pPr>
-      <w:r>
-        <w:rPr>
-          <w:b/>
-          <w:sz w:val="24"/>
-          <w:szCs w:val="24"/>
-          <w:lang w:val="en-US"/>
-        </w:rPr>
-        <w:t>$$user$$</w:t>
-      </w:r>
-    </w:p>
-    <w:p>
-      <w:pPr>
-        <w:ind w:firstLine="851"/>
-        <w:jc w:val="both"/>
-        <w:rPr>
-          <w:sz w:val="24"/>
-          <w:szCs w:val="24"/>
-          <w:lang w:val="bg-BG"/>
-        </w:rPr>
-      </w:pPr>
-      <w:r>
-        <w:rPr>
-          <w:sz w:val="24"/>
-          <w:szCs w:val="24"/>
-          <w:lang w:val="bg-BG"/>
-        </w:rPr>
-        <w:t xml:space="preserve">                                       </w:t>
-      </w:r>
-      <w:r>
-        <w:rPr>
-          <w:sz w:val="22"/>
-          <w:szCs w:val="22"/>
-          <w:lang w:val="bg-BG"/>
-        </w:rPr>
-        <w:t>(фамилия)</w:t>
-      </w:r>
-      <w:r>
-        <w:rPr>
-          <w:sz w:val="22"/>
-          <w:szCs w:val="22"/>
-          <w:lang w:val="bg-BG"/>
-        </w:rPr>
-        <w:t xml:space="preserve">                           </w:t>
-      </w:r>
-      <w:r>
-        <w:rPr>
-          <w:sz w:val="22"/>
-          <w:szCs w:val="22"/>
-          <w:lang w:val="bg-BG"/>
-        </w:rPr>
-        <w:t xml:space="preserve">  (подпис)</w:t>
       </w:r>
     </w:p>
     <w:p>
@@ -333,379 +191,25 @@
         <w:rPr>
           <w:sz w:val="24"/>
           <w:szCs w:val="24"/>
-          <w:lang w:val="ru-RU"/>
+          <w:lang w:val="bg-BG"/>
         </w:rPr>
       </w:pPr>
       <w:r>
         <w:rPr>
+          <w:sz w:val="24"/>
+          <w:szCs w:val="24"/>
+          <w:lang w:val="bg-BG"/>
+        </w:rPr>
+        <w:t xml:space="preserve">Попълнил:   </w:t>
+      </w:r>
+      <w:r>
+        <w:rPr>
           <w:b/>
-          <w:noProof/>
-          <w:sz w:val="24"/>
-          <w:szCs w:val="24"/>
-          <w:lang w:val="bg-BG" w:eastAsia="bg-BG"/>
-        </w:rPr>
-        <mc:AlternateContent>
-          <mc:Choice Requires="wps">
-            <w:drawing>
-              <wp:anchor distT="0" distB="0" distL="114300" distR="114300" simplePos="0" relativeHeight="251660288" behindDoc="1" locked="0" layoutInCell="1" allowOverlap="1" wp14:anchorId="60B30E64" wp14:editId="503C0737">
-                <wp:simplePos x="0" y="0"/>
-                <wp:positionH relativeFrom="character">
-                  <wp:posOffset>-631825</wp:posOffset>
-                </wp:positionH>
-                <wp:positionV relativeFrom="line">
-                  <wp:posOffset>-440690</wp:posOffset>
-                </wp:positionV>
-                <wp:extent cx="5966460" cy="328930"/>
-                <wp:effectExtent l="0" t="0" r="0" b="0"/>
-                <wp:wrapNone/>
-                <wp:docPr id="1" name="Текстово поле 2"/>
-                <wp:cNvGraphicFramePr>
-                  <a:graphicFrameLocks xmlns:a="http://schemas.openxmlformats.org/drawingml/2006/main"/>
-                </wp:cNvGraphicFramePr>
-                <a:graphic xmlns:a="http://schemas.openxmlformats.org/drawingml/2006/main">
-                  <a:graphicData uri="http://schemas.microsoft.com/office/word/2010/wordprocessingShape">
-                    <wps:wsp>
-                      <wps:cNvSpPr txBox="1">
-                        <a:spLocks noChangeArrowheads="1"/>
-                      </wps:cNvSpPr>
-                      <wps:spPr bwMode="auto">
-                        <a:xfrm>
-                          <a:off x="0" y="0"/>
-                          <a:ext cx="5966460" cy="328930"/>
-                        </a:xfrm>
-                        <a:prstGeom prst="rect">
-                          <a:avLst/>
-                        </a:prstGeom>
-                        <a:noFill/>
-                        <a:ln w="9525">
-                          <a:noFill/>
-                          <a:miter lim="800000"/>
-                          <a:headEnd/>
-                          <a:tailEnd/>
-                        </a:ln>
-                      </wps:spPr>
-                      <wps:txbx>
-                        <w:txbxContent>
-                          <w:p>
-                            <w:pPr>
-                              <w:ind w:firstLine="851"/>
-                              <w:jc w:val="both"/>
-                              <w:rPr>
-                                <w:sz w:val="24"/>
-                                <w:szCs w:val="24"/>
-                                <w:lang w:val="bg-BG"/>
-                              </w:rPr>
-                            </w:pPr>
-                            <w:r>
-                              <w:rPr>
-                                <w:sz w:val="24"/>
-                                <w:szCs w:val="24"/>
-                                <w:lang w:val="bg-BG"/>
-                              </w:rPr>
-                              <w:t xml:space="preserve">Попълнил: </w:t>
-                            </w:r>
-                            <w:r>
-                              <w:rPr>
-                                <w:color w:val="A6A6A6" w:themeColor="background1" w:themeShade="A6"/>
-                                <w:sz w:val="24"/>
-                                <w:szCs w:val="24"/>
-                                <w:lang w:val="bg-BG"/>
-                              </w:rPr>
-                              <w:t xml:space="preserve">..................................................... </w:t>
-                            </w:r>
-                            <w:r>
-                              <w:rPr>
-                                <w:color w:val="A6A6A6" w:themeColor="background1" w:themeShade="A6"/>
-                                <w:sz w:val="24"/>
-                                <w:szCs w:val="24"/>
-                                <w:lang w:val="bg-BG"/>
-                              </w:rPr>
-                              <w:tab/>
-                              <w:t>.....................</w:t>
-                            </w:r>
-                          </w:p>
-                        </w:txbxContent>
-                      </wps:txbx>
-                      <wps:bodyPr rot="0" vert="horz" wrap="square" lIns="91440" tIns="45720" rIns="91440" bIns="45720" anchor="t" anchorCtr="0">
-                        <a:noAutofit/>
-                      </wps:bodyPr>
-                    </wps:wsp>
-                  </a:graphicData>
-                </a:graphic>
-                <wp14:sizeRelH relativeFrom="margin">
-                  <wp14:pctWidth>0</wp14:pctWidth>
-                </wp14:sizeRelH>
-                <wp14:sizeRelV relativeFrom="margin">
-                  <wp14:pctHeight>0</wp14:pctHeight>
-                </wp14:sizeRelV>
-              </wp:anchor>
-            </w:drawing>
-          </mc:Choice>
-          <mc:Fallback>
-            <w:pict>
-              <v:shape id="_x0000_s1027" type="#_x0000_t202" style="position:absolute;margin-left:-49.75pt;margin-top:-34.7pt;width:469.8pt;height:25.9pt;z-index:-251656192;visibility:visible;mso-wrap-style:square;mso-width-percent:0;mso-height-percent:0;mso-wrap-distance-left:9pt;mso-wrap-distance-top:0;mso-wrap-distance-right:9pt;mso-wrap-distance-bottom:0;mso-position-horizontal:absolute;mso-position-horizontal-relative:char;mso-position-vertical:absolute;mso-position-vertical-relative:line;mso-width-percent:0;mso-height-percent:0;mso-width-relative:margin;mso-height-relative:margin;v-text-anchor:top" o:gfxdata="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" filled="f" stroked="f">
-                <v:textbox>
-                  <w:txbxContent>
-                    <w:p>
-                      <w:pPr>
-                        <w:ind w:firstLine="851"/>
-                        <w:jc w:val="both"/>
-                        <w:rPr>
-                          <w:sz w:val="24"/>
-                          <w:szCs w:val="24"/>
-                          <w:lang w:val="bg-BG"/>
-                        </w:rPr>
-                      </w:pPr>
-                      <w:r>
-                        <w:rPr>
-                          <w:sz w:val="24"/>
-                          <w:szCs w:val="24"/>
-                          <w:lang w:val="bg-BG"/>
-                        </w:rPr>
-                        <w:t xml:space="preserve">Попълнил: </w:t>
-                      </w:r>
-                      <w:r>
-                        <w:rPr>
-                          <w:color w:val="A6A6A6" w:themeColor="background1" w:themeShade="A6"/>
-                          <w:sz w:val="24"/>
-                          <w:szCs w:val="24"/>
-                          <w:lang w:val="bg-BG"/>
-                        </w:rPr>
-                        <w:t xml:space="preserve">..................................................... </w:t>
-                      </w:r>
-                      <w:r>
-                        <w:rPr>
-                          <w:color w:val="A6A6A6" w:themeColor="background1" w:themeShade="A6"/>
-                          <w:sz w:val="24"/>
-                          <w:szCs w:val="24"/>
-                          <w:lang w:val="bg-BG"/>
-                        </w:rPr>
-                        <w:tab/>
-                        <w:t>.....................</w:t>
-                      </w:r>
-                    </w:p>
-                  </w:txbxContent>
-                </v:textbox>
-                <w10:wrap anchory="line"/>
-              </v:shape>
-            </w:pict>
-          </mc:Fallback>
-        </mc:AlternateContent>
-      </w:r>
-      <w:r>
-        <w:rPr>
-          <w:noProof/>
-          <w:sz w:val="24"/>
-          <w:szCs w:val="24"/>
-          <w:lang w:val="bg-BG" w:eastAsia="bg-BG"/>
-        </w:rPr>
-        <mc:AlternateContent>
-          <mc:Choice Requires="wps">
-            <w:drawing>
-              <wp:anchor distT="0" distB="0" distL="114300" distR="114300" simplePos="0" relativeHeight="251659264" behindDoc="1" locked="0" layoutInCell="1" allowOverlap="1" wp14:anchorId="29EDB09C" wp14:editId="1E9D0C2B">
-                <wp:simplePos x="0" y="0"/>
-                <wp:positionH relativeFrom="character">
-                  <wp:posOffset>-631190</wp:posOffset>
-                </wp:positionH>
-                <wp:positionV relativeFrom="line">
-                  <wp:posOffset>-944245</wp:posOffset>
-                </wp:positionV>
-                <wp:extent cx="6172200" cy="328930"/>
-                <wp:effectExtent l="0" t="0" r="0" b="0"/>
-                <wp:wrapNone/>
-                <wp:docPr id="18" name="Текстово поле 2"/>
-                <wp:cNvGraphicFramePr>
-                  <a:graphicFrameLocks xmlns:a="http://schemas.openxmlformats.org/drawingml/2006/main"/>
-                </wp:cNvGraphicFramePr>
-                <a:graphic xmlns:a="http://schemas.openxmlformats.org/drawingml/2006/main">
-                  <a:graphicData uri="http://schemas.microsoft.com/office/word/2010/wordprocessingShape">
-                    <wps:wsp>
-                      <wps:cNvSpPr txBox="1">
-                        <a:spLocks noChangeArrowheads="1"/>
-                      </wps:cNvSpPr>
-                      <wps:spPr bwMode="auto">
-                        <a:xfrm>
-                          <a:off x="0" y="0"/>
-                          <a:ext cx="6172200" cy="328930"/>
-                        </a:xfrm>
-                        <a:prstGeom prst="rect">
-                          <a:avLst/>
-                        </a:prstGeom>
-                        <a:noFill/>
-                        <a:ln w="9525">
-                          <a:noFill/>
-                          <a:miter lim="800000"/>
-                          <a:headEnd/>
-                          <a:tailEnd/>
-                        </a:ln>
-                      </wps:spPr>
-                      <wps:txbx>
-                        <w:txbxContent>
-                          <w:p>
-                            <w:pPr>
-                              <w:spacing w:line="360" w:lineRule="auto"/>
-                              <w:ind w:firstLine="851"/>
-                              <w:jc w:val="both"/>
-                              <w:rPr>
-                                <w:sz w:val="24"/>
-                                <w:szCs w:val="24"/>
-                                <w:lang w:val="bg-BG"/>
-                              </w:rPr>
-                            </w:pPr>
-                            <w:r>
-                              <w:rPr>
-                                <w:sz w:val="24"/>
-                                <w:szCs w:val="24"/>
-                                <w:lang w:val="bg-BG"/>
-                              </w:rPr>
-                              <w:t xml:space="preserve">№ </w:t>
-                            </w:r>
-                            <w:r>
-                              <w:rPr>
-                                <w:sz w:val="24"/>
-                                <w:szCs w:val="24"/>
-                                <w:lang w:val="bg-BG"/>
-                              </w:rPr>
-                              <w:t>Р</w:t>
-                            </w:r>
-                            <w:r>
-                              <w:rPr>
-                                <w:sz w:val="24"/>
-                                <w:szCs w:val="24"/>
-                                <w:lang w:val="ru-RU"/>
-                              </w:rPr>
-                              <w:t xml:space="preserve"> –</w:t>
-                            </w:r>
-                            <w:r>
-                              <w:rPr>
-                                <w:color w:val="A6A6A6" w:themeColor="background1" w:themeShade="A6"/>
-                                <w:sz w:val="24"/>
-                                <w:szCs w:val="24"/>
-                                <w:lang w:val="ru-RU"/>
-                              </w:rPr>
-                              <w:t xml:space="preserve"> </w:t>
-                            </w:r>
-                            <w:r>
-                              <w:rPr>
-                                <w:color w:val="A6A6A6" w:themeColor="background1" w:themeShade="A6"/>
-                                <w:sz w:val="24"/>
-                                <w:szCs w:val="24"/>
-                                <w:lang w:val="bg-BG"/>
-                              </w:rPr>
-                              <w:t>.....................</w:t>
-                            </w:r>
-                          </w:p>
-                          <w:p>
-                            <w:pPr>
-                              <w:jc w:val="center"/>
-                              <w:rPr>
-                                <w:sz w:val="24"/>
-                                <w:szCs w:val="24"/>
-                                <w:lang w:val="en-US"/>
-                              </w:rPr>
-                            </w:pPr>
-                          </w:p>
-                        </w:txbxContent>
-                      </wps:txbx>
-                      <wps:bodyPr rot="0" vert="horz" wrap="square" lIns="91440" tIns="45720" rIns="91440" bIns="45720" anchor="t" anchorCtr="0">
-                        <a:noAutofit/>
-                      </wps:bodyPr>
-                    </wps:wsp>
-                  </a:graphicData>
-                </a:graphic>
-                <wp14:sizeRelH relativeFrom="margin">
-                  <wp14:pctWidth>0</wp14:pctWidth>
-                </wp14:sizeRelH>
-                <wp14:sizeRelV relativeFrom="margin">
-                  <wp14:pctHeight>0</wp14:pctHeight>
-                </wp14:sizeRelV>
-              </wp:anchor>
-            </w:drawing>
-          </mc:Choice>
-          <mc:Fallback>
-            <w:pict>
-              <v:shape id="_x0000_s1028" type="#_x0000_t202" style="position:absolute;margin-left:-49.7pt;margin-top:-74.35pt;width:486pt;height:25.9pt;z-index:-251657216;visibility:visible;mso-wrap-style:square;mso-width-percent:0;mso-height-percent:0;mso-wrap-distance-left:9pt;mso-wrap-distance-top:0;mso-wrap-distance-right:9pt;mso-wrap-distance-bottom:0;mso-position-horizontal:absolute;mso-position-horizontal-relative:char;mso-position-vertical:absolute;mso-position-vertical-relative:line;mso-width-percent:0;mso-height-percent:0;mso-width-relative:margin;mso-height-relative:margin;v-text-anchor:top" o:gfxdata="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" filled="f" stroked="f">
-                <v:textbox>
-                  <w:txbxContent>
-                    <w:p>
-                      <w:pPr>
-                        <w:spacing w:line="360" w:lineRule="auto"/>
-                        <w:ind w:firstLine="851"/>
-                        <w:jc w:val="both"/>
-                        <w:rPr>
-                          <w:sz w:val="24"/>
-                          <w:szCs w:val="24"/>
-                          <w:lang w:val="bg-BG"/>
-                        </w:rPr>
-                      </w:pPr>
-                      <w:r>
-                        <w:rPr>
-                          <w:sz w:val="24"/>
-                          <w:szCs w:val="24"/>
-                          <w:lang w:val="bg-BG"/>
-                        </w:rPr>
-                        <w:t xml:space="preserve">№ </w:t>
-                      </w:r>
-                      <w:r>
-                        <w:rPr>
-                          <w:sz w:val="24"/>
-                          <w:szCs w:val="24"/>
-                          <w:lang w:val="bg-BG"/>
-                        </w:rPr>
-                        <w:t>Р</w:t>
-                      </w:r>
-                      <w:r>
-                        <w:rPr>
-                          <w:sz w:val="24"/>
-                          <w:szCs w:val="24"/>
-                          <w:lang w:val="ru-RU"/>
-                        </w:rPr>
-                        <w:t xml:space="preserve"> </w:t>
-                      </w:r>
-                      <w:r>
-                        <w:rPr>
-                          <w:sz w:val="24"/>
-                          <w:szCs w:val="24"/>
-                          <w:lang w:val="ru-RU"/>
-                        </w:rPr>
-                        <w:t>–</w:t>
-                      </w:r>
-                      <w:r>
-                        <w:rPr>
-                          <w:color w:val="A6A6A6" w:themeColor="background1" w:themeShade="A6"/>
-                          <w:sz w:val="24"/>
-                          <w:szCs w:val="24"/>
-                          <w:lang w:val="ru-RU"/>
-                        </w:rPr>
-                        <w:t xml:space="preserve"> </w:t>
-                      </w:r>
-                      <w:r>
-                        <w:rPr>
-                          <w:color w:val="A6A6A6" w:themeColor="background1" w:themeShade="A6"/>
-                          <w:sz w:val="24"/>
-                          <w:szCs w:val="24"/>
-                          <w:lang w:val="bg-BG"/>
-                        </w:rPr>
-                        <w:t>.....................</w:t>
-                      </w:r>
-                    </w:p>
-                    <w:p>
-                      <w:pPr>
-                        <w:jc w:val="center"/>
-                        <w:rPr>
-                          <w:sz w:val="24"/>
-                          <w:szCs w:val="24"/>
-                          <w:lang w:val="en-US"/>
-                        </w:rPr>
-                      </w:pPr>
-                    </w:p>
-                  </w:txbxContent>
-                </v:textbox>
-                <w10:wrap anchory="line"/>
-              </v:shape>
-            </w:pict>
-          </mc:Fallback>
-        </mc:AlternateContent>
+          <w:sz w:val="24"/>
+          <w:szCs w:val="24"/>
+          <w:lang w:val="en-US"/>
+        </w:rPr>
+        <w:t>$$user$$</w:t>
       </w:r>
     </w:p>
     <w:p>
@@ -716,6 +220,62 @@
         <w:rPr>
           <w:sz w:val="24"/>
           <w:szCs w:val="24"/>
+          <w:lang w:val="bg-BG"/>
+        </w:rPr>
+      </w:pPr>
+      <w:r>
+        <w:rPr>
+          <w:sz w:val="24"/>
+          <w:szCs w:val="24"/>
+          <w:lang w:val="bg-BG"/>
+        </w:rPr>
+        <w:t xml:space="preserve">                                       </w:t>
+      </w:r>
+      <w:r>
+        <w:rPr>
+          <w:sz w:val="22"/>
+          <w:szCs w:val="22"/>
+          <w:lang w:val="bg-BG"/>
+        </w:rPr>
+        <w:t>(фамилия)</w:t>
+      </w:r>
+      <w:r>
+        <w:rPr>
+          <w:sz w:val="22"/>
+          <w:szCs w:val="22"/>
+          <w:lang w:val="bg-BG"/>
+        </w:rPr>
+        <w:t xml:space="preserve">                           </w:t>
+      </w:r>
+      <w:r>
+        <w:rPr>
+          <w:sz w:val="22"/>
+          <w:szCs w:val="22"/>
+          <w:lang w:val="bg-BG"/>
+        </w:rPr>
+        <w:t xml:space="preserve">  (подпис)</w:t>
+      </w:r>
+    </w:p>
+    <w:p>
+      <w:pPr>
+        <w:spacing w:line="360" w:lineRule="auto"/>
+        <w:ind w:firstLine="851"/>
+        <w:jc w:val="both"/>
+        <w:rPr>
+          <w:sz w:val="24"/>
+          <w:szCs w:val="24"/>
+          <w:lang w:val="ru-RU"/>
+        </w:rPr>
+      </w:pPr>
+    </w:p>
+    <w:p>
+      <w:pPr>
+        <w:spacing w:line="360" w:lineRule="auto"/>
+        <w:ind w:firstLine="851"/>
+        <w:jc w:val="both"/>
+        <w:rPr>
+          <w:sz w:val="24"/>
+          <w:szCs w:val="24"/>
           <w:lang w:val="ru-RU"/>
         </w:rPr>
       </w:pPr>
@@ -795,17 +355,18 @@
     <w:tbl>
       <w:tblPr>
         <w:tblStyle w:val="TableWeb1"/>
-        <w:tblW w:w="11212" w:type="dxa"/>
+        <w:tblW w:w="10845" w:type="dxa"/>
         <w:jc w:val="center"/>
+        <w:tblLayout w:type="fixed"/>
         <w:tblLook w:val="01E0" w:firstRow="1" w:lastRow="1" w:firstColumn="1" w:lastColumn="1" w:noHBand="0" w:noVBand="0"/>
       </w:tblPr>
       <w:tblGrid>
-        <w:gridCol w:w="2093"/>
-        <w:gridCol w:w="1980"/>
-        <w:gridCol w:w="1580"/>
-        <w:gridCol w:w="2300"/>
-        <w:gridCol w:w="1666"/>
-        <w:gridCol w:w="1593"/>
+        <w:gridCol w:w="1807"/>
+        <w:gridCol w:w="1808"/>
+        <w:gridCol w:w="1807"/>
+        <w:gridCol w:w="1808"/>
+        <w:gridCol w:w="1807"/>
+        <w:gridCol w:w="1808"/>
       </w:tblGrid>
       <w:tr>
         <w:trPr>
@@ -814,7 +375,7 @@
         </w:trPr>
         <w:tc>
           <w:tcPr>
-            <w:tcW w:w="2033" w:type="dxa"/>
+            <w:tcW w:w="1747" w:type="dxa"/>
             <w:tcBorders>
               <w:top w:val="outset" w:sz="12" w:space="0" w:color="auto"/>
               <w:left w:val="outset" w:sz="12" w:space="0" w:color="auto"/>
@@ -846,7 +407,7 @@
         </w:tc>
         <w:tc>
           <w:tcPr>
-            <w:tcW w:w="1940" w:type="dxa"/>
+            <w:tcW w:w="1768" w:type="dxa"/>
             <w:tcBorders>
               <w:top w:val="outset" w:sz="12" w:space="0" w:color="auto"/>
               <w:left w:val="outset" w:sz="12" w:space="0" w:color="auto"/>
@@ -879,7 +440,7 @@
         </w:tc>
         <w:tc>
           <w:tcPr>
-            <w:tcW w:w="1540" w:type="dxa"/>
+            <w:tcW w:w="1767" w:type="dxa"/>
             <w:tcBorders>
               <w:top w:val="outset" w:sz="12" w:space="0" w:color="auto"/>
               <w:left w:val="outset" w:sz="12" w:space="0" w:color="auto"/>
@@ -914,7 +475,7 @@
         </w:tc>
         <w:tc>
           <w:tcPr>
-            <w:tcW w:w="0" w:type="auto"/>
+            <w:tcW w:w="1768" w:type="dxa"/>
             <w:tcBorders>
               <w:top w:val="outset" w:sz="12" w:space="0" w:color="auto"/>
               <w:left w:val="outset" w:sz="12" w:space="0" w:color="auto"/>
@@ -947,7 +508,7 @@
         </w:tc>
         <w:tc>
           <w:tcPr>
-            <w:tcW w:w="1626" w:type="dxa"/>
+            <w:tcW w:w="1767" w:type="dxa"/>
             <w:tcBorders>
               <w:top w:val="outset" w:sz="12" w:space="0" w:color="auto"/>
               <w:left w:val="outset" w:sz="12" w:space="0" w:color="auto"/>
@@ -1024,7 +585,7 @@
         </w:tc>
         <w:tc>
           <w:tcPr>
-            <w:tcW w:w="1533" w:type="dxa"/>
+            <w:tcW w:w="1748" w:type="dxa"/>
             <w:tcBorders>
               <w:top w:val="outset" w:sz="12" w:space="0" w:color="auto"/>
               <w:left w:val="outset" w:sz="12" w:space="0" w:color="auto"/>
@@ -1108,11 +669,13 @@
         </w:trPr>
         <w:tc>
           <w:tcPr>
-            <w:tcW w:w="2033" w:type="dxa"/>
+            <w:tcW w:w="1747" w:type="dxa"/>
+            <w:vAlign w:val="center"/>
           </w:tcPr>
           <w:p>
             <w:pPr>
               <w:spacing w:line="360" w:lineRule="auto"/>
+              <w:jc w:val="center"/>
               <w:rPr>
                 <w:b/>
                 <w:sz w:val="24"/>
@@ -1120,6 +683,7 @@
                 <w:lang w:val="en-US"/>
               </w:rPr>
             </w:pPr>
+            <w:bookmarkStart w:id="0" w:name="_GoBack" w:colFirst="2" w:colLast="3"/>
             <w:r>
               <w:rPr>
                 <w:b/>
@@ -1133,13 +697,12 @@
         </w:tc>
         <w:tc>
           <w:tcPr>
-            <w:tcW w:w="1940" w:type="dxa"/>
+            <w:tcW w:w="1768" w:type="dxa"/>
           </w:tcPr>
           <w:p>
             <w:pPr>
               <w:jc w:val="both"/>
               <w:rPr>
-                <w:b/>
                 <w:sz w:val="24"/>
                 <w:szCs w:val="24"/>
                 <w:lang w:val="bg-BG"/>
@@ -1147,7 +710,6 @@
             </w:pPr>
             <w:r>
               <w:rPr>
-                <w:b/>
                 <w:sz w:val="24"/>
                 <w:szCs w:val="24"/>
                 <w:lang w:val="en-US"/>
@@ -1158,13 +720,13 @@
         </w:tc>
         <w:tc>
           <w:tcPr>
-            <w:tcW w:w="1540" w:type="dxa"/>
+            <w:tcW w:w="1767" w:type="dxa"/>
+            <w:vAlign w:val="center"/>
           </w:tcPr>
           <w:p>
             <w:pPr>
-              <w:jc w:val="both"/>
-              <w:rPr>
-                <w:b/>
+              <w:jc w:val="center"/>
+              <w:rPr>
                 <w:sz w:val="24"/>
                 <w:szCs w:val="24"/>
                 <w:lang w:val="bg-BG"/>
@@ -1172,7 +734,23 @@
             </w:pPr>
             <w:r>
               <w:rPr>
-                <w:b/>
+                <w:sz w:val="24"/>
+                <w:szCs w:val="24"/>
+                <w:vertAlign w:val="superscript"/>
+                <w:lang w:val="bg-BG"/>
+              </w:rPr>
+              <w:t>$$num$$</w:t>
+            </w:r>
+            <w:r>
+              <w:rPr>
+                <w:sz w:val="2"/>
+                <w:szCs w:val="2"/>
+                <w:lang w:val="bg-BG"/>
+              </w:rPr>
+              <w:t xml:space="preserve"> </w:t>
+            </w:r>
+            <w:r>
+              <w:rPr>
                 <w:sz w:val="24"/>
                 <w:szCs w:val="24"/>
                 <w:lang w:val="bg-BG"/>
@@ -1183,13 +761,13 @@
         </w:tc>
         <w:tc>
           <w:tcPr>
-            <w:tcW w:w="0" w:type="auto"/>
+            <w:tcW w:w="1768" w:type="dxa"/>
+            <w:vAlign w:val="center"/>
           </w:tcPr>
           <w:p>
             <w:pPr>
-              <w:jc w:val="both"/>
-              <w:rPr>
-                <w:b/>
+              <w:jc w:val="center"/>
+              <w:rPr>
                 <w:sz w:val="24"/>
                 <w:szCs w:val="24"/>
                 <w:lang w:val="en-US"/>
@@ -1197,18 +775,17 @@
             </w:pPr>
             <w:r>
               <w:rPr>
-                <w:b/>
                 <w:sz w:val="24"/>
                 <w:szCs w:val="24"/>
                 <w:lang w:val="en-US"/>
               </w:rPr>
-              <w:t>$$date_execution$$</w:t>
+              <w:t>$$date_exec$$</w:t>
             </w:r>
           </w:p>
         </w:tc>
         <w:tc>
           <w:tcPr>
-            <w:tcW w:w="1626" w:type="dxa"/>
+            <w:tcW w:w="1767" w:type="dxa"/>
           </w:tcPr>
           <w:p>
             <w:pPr>
@@ -1223,7 +800,7 @@
         </w:tc>
         <w:tc>
           <w:tcPr>
-            <w:tcW w:w="1533" w:type="dxa"/>
+            <w:tcW w:w="1748" w:type="dxa"/>
           </w:tcPr>
           <w:p>
             <w:pPr>
@@ -1237,6 +814,7 @@
           </w:p>
         </w:tc>
       </w:tr>
+      <w:bookmarkEnd w:id="0"/>
     </w:tbl>
     <w:p>
       <w:pPr>
@@ -1245,7 +823,8 @@
         <w:jc w:val="both"/>
         <w:rPr>
           <w:b w:val="0"/>
-          <w:szCs w:val="24"/>
+          <w:sz w:val="22"/>
+          <w:szCs w:val="22"/>
         </w:rPr>
       </w:pPr>
     </w:p>
@@ -1306,6 +885,13 @@
           <w:b w:val="0"/>
           <w:szCs w:val="24"/>
         </w:rPr>
+        <w:t xml:space="preserve"> / </w:t>
+      </w:r>
+      <w:r>
+        <w:rPr>
+          <w:b w:val="0"/>
+          <w:szCs w:val="24"/>
+        </w:rPr>
         <w:t>$$request_date$$</w:t>
       </w:r>
       <w:r>
@@ -1315,14 +901,6 @@
         </w:rPr>
         <w:t>г.</w:t>
       </w:r>
-    </w:p>
-    <w:p>
-      <w:pPr>
-        <w:pStyle w:val="Subtitle"/>
-        <w:rPr>
-          <w:lang w:val="bg-BG"/>
-        </w:rPr>
-      </w:pPr>
     </w:p>
     <w:tbl>
       <w:tblPr>
@@ -1486,15 +1064,20 @@
     </w:tbl>
     <w:p>
       <w:pPr>
-        <w:rPr>
-          <w:lang w:val="ru-RU"/>
-        </w:rPr>
+        <w:suppressAutoHyphens w:val="0"/>
+        <w:spacing w:after="200" w:line="276" w:lineRule="auto"/>
       </w:pPr>
+      <w:r>
+        <w:t>#$%</w:t>
+      </w:r>
+      <w:r>
+        <w:br w:type="page"/>
+      </w:r>
     </w:p>
-    <w:p/>
     <w:sectPr>
-      <w:headerReference w:type="default" r:id="rId7"/>
-      <w:footerReference w:type="default" r:id="rId8"/>
+      <w:footerReference w:type="default" r:id="rId7"/>
+      <w:headerReference w:type="first" r:id="rId8"/>
+      <w:footerReference w:type="first" r:id="rId9"/>
       <w:footnotePr>
         <w:pos w:val="beneathText"/>
       </w:footnotePr>
@@ -1502,6 +1085,7 @@
       <w:pgSz w:w="11905" w:h="16837" w:code="9"/>
       <w:pgMar w:top="1021" w:right="565" w:bottom="1021" w:left="851" w:header="567" w:footer="567" w:gutter="0"/>
       <w:cols w:space="720"/>
+      <w:titlePg/>
       <w:docGrid w:linePitch="360"/>
     </w:sectPr>
   </w:body>
@@ -1579,7 +1163,7 @@
         <w:sz w:val="22"/>
         <w:szCs w:val="22"/>
       </w:rPr>
-      <w:t>1</w:t>
+      <w:t>2</w:t>
     </w:r>
     <w:r>
       <w:rPr>
@@ -1640,15 +1224,146 @@
         <w:b/>
         <w:noProof/>
       </w:rPr>
+      <w:t>2</w:t>
+    </w:r>
+    <w:r>
+      <w:rPr>
+        <w:rStyle w:val="PageNumber"/>
+        <w:b/>
+      </w:rPr>
+      <w:fldChar w:fldCharType="end"/>
+    </w:r>
+  </w:p>
+</w:ftr>
+</file>
+
+<file path=word/footer2.xml><?xml version="1.0" encoding="utf-8"?>
+<w:ftr xmlns:wpc="http://schemas.microsoft.com/office/word/2010/wordprocessingCanvas" xmlns:mc="http://schemas.openxmlformats.org/markup-compatibility/2006" xmlns:o="urn:schemas-microsoft-com:office:office" xmlns:r="http://schemas.openxmlformats.org/officeDocument/2006/relationships" xmlns:m="http://schemas.openxmlformats.org/officeDocument/2006/math" xmlns:v="urn:schemas-microsoft-com:vml" xmlns:wp14="http://schemas.microsoft.com/office/word/2010/wordprocessingDrawing" xmlns:wp="http://schemas.openxmlformats.org/drawingml/2006/wordprocessingDrawing" xmlns:w10="urn:schemas-microsoft-com:office:word" xmlns:w="http://schemas.openxmlformats.org/wordprocessingml/2006/main" xmlns:w14="http://schemas.microsoft.com/office/word/2010/wordml" xmlns:wpg="http://schemas.microsoft.com/office/word/2010/wordprocessingGroup" xmlns:wpi="http://schemas.microsoft.com/office/word/2010/wordprocessingInk" xmlns:wne="http://schemas.microsoft.com/office/word/2006/wordml" xmlns:wps="http://schemas.microsoft.com/office/word/2010/wordprocessingShape" mc:Ignorable="w14 wp14">
+  <w:p>
+    <w:pPr>
+      <w:jc w:val="right"/>
+      <w:rPr>
+        <w:b/>
+        <w:lang w:val="bg-BG"/>
+      </w:rPr>
+    </w:pPr>
+    <w:r>
+      <w:rPr>
+        <w:b/>
+        <w:lang w:val="bg-BG"/>
+      </w:rPr>
+      <w:t xml:space="preserve">Лист </w:t>
+    </w:r>
+    <w:r>
+      <w:rPr>
+        <w:rStyle w:val="PageNumber"/>
+        <w:b/>
+        <w:sz w:val="22"/>
+        <w:szCs w:val="22"/>
+      </w:rPr>
+      <w:fldChar w:fldCharType="begin"/>
+    </w:r>
+    <w:r>
+      <w:rPr>
+        <w:rStyle w:val="PageNumber"/>
+        <w:b/>
+        <w:sz w:val="22"/>
+        <w:szCs w:val="22"/>
+      </w:rPr>
+      <w:instrText xml:space="preserve"> PAGE </w:instrText>
+    </w:r>
+    <w:r>
+      <w:rPr>
+        <w:rStyle w:val="PageNumber"/>
+        <w:b/>
+        <w:sz w:val="22"/>
+        <w:szCs w:val="22"/>
+      </w:rPr>
+      <w:fldChar w:fldCharType="separate"/>
+    </w:r>
+    <w:r>
+      <w:rPr>
+        <w:rStyle w:val="PageNumber"/>
+        <w:b/>
+        <w:noProof/>
+        <w:sz w:val="22"/>
+        <w:szCs w:val="22"/>
+      </w:rPr>
       <w:t>1</w:t>
     </w:r>
     <w:r>
       <w:rPr>
         <w:rStyle w:val="PageNumber"/>
         <w:b/>
+        <w:sz w:val="22"/>
+        <w:szCs w:val="22"/>
       </w:rPr>
       <w:fldChar w:fldCharType="end"/>
     </w:r>
+  </w:p>
+  <w:p>
+    <w:pPr>
+      <w:jc w:val="right"/>
+      <w:rPr>
+        <w:b/>
+        <w:lang w:val="bg-BG"/>
+      </w:rPr>
+    </w:pPr>
+    <w:r>
+      <w:rPr>
+        <w:b/>
+        <w:lang w:val="bg-BG"/>
+      </w:rPr>
+      <w:t>Всичко лист</w:t>
+    </w:r>
+    <w:r>
+      <w:rPr>
+        <w:b/>
+        <w:lang w:val="bg-BG"/>
+      </w:rPr>
+      <w:t xml:space="preserve">ове </w:t>
+    </w:r>
+    <w:r>
+      <w:rPr>
+        <w:rStyle w:val="PageNumber"/>
+        <w:b/>
+      </w:rPr>
+      <w:fldChar w:fldCharType="begin"/>
+    </w:r>
+    <w:r>
+      <w:rPr>
+        <w:rStyle w:val="PageNumber"/>
+        <w:b/>
+      </w:rPr>
+      <w:instrText xml:space="preserve"> NUMPAGES </w:instrText>
+    </w:r>
+    <w:r>
+      <w:rPr>
+        <w:rStyle w:val="PageNumber"/>
+        <w:b/>
+      </w:rPr>
+      <w:fldChar w:fldCharType="separate"/>
+    </w:r>
+    <w:r>
+      <w:rPr>
+        <w:rStyle w:val="PageNumber"/>
+        <w:b/>
+        <w:noProof/>
+      </w:rPr>
+      <w:t>2</w:t>
+    </w:r>
+    <w:r>
+      <w:rPr>
+        <w:rStyle w:val="PageNumber"/>
+        <w:b/>
+      </w:rPr>
+      <w:fldChar w:fldCharType="end"/>
+    </w:r>
+  </w:p>
+  <w:p>
+    <w:pPr>
+      <w:pStyle w:val="Footer"/>
+    </w:pPr>
   </w:p>
 </w:ftr>
 </file>
@@ -1840,9 +1555,6 @@
   <w:p>
     <w:pPr>
       <w:pStyle w:val="Header"/>
-      <w:rPr>
-        <w:lang w:val="ru-RU"/>
-      </w:rPr>
     </w:pPr>
   </w:p>
 </w:hdr>

</xml_diff>

<commit_message>
correct AddDobiv and Results classes
</commit_message>
<xml_diff>
--- a/TEMPLATES_DIRECTORY/Razpred.docx
+++ b/TEMPLATES_DIRECTORY/Razpred.docx
@@ -6,42 +6,40 @@
       <w:pPr>
         <w:jc w:val="right"/>
         <w:rPr>
-          <w:sz w:val="24"/>
-          <w:szCs w:val="24"/>
-          <w:lang w:val="bg-BG"/>
+          <w:lang w:val="en-US"/>
         </w:rPr>
       </w:pPr>
       <w:r>
         <w:rPr>
           <w:sz w:val="24"/>
           <w:szCs w:val="24"/>
-          <w:lang w:val="bg-BG"/>
-        </w:rPr>
-        <w:t xml:space="preserve">ФК </w:t>
-      </w:r>
-      <w:r>
-        <w:rPr>
-          <w:sz w:val="24"/>
-          <w:szCs w:val="24"/>
-          <w:lang w:val="bg-BG"/>
-        </w:rPr>
-        <w:t>704</w:t>
-      </w:r>
-      <w:r>
-        <w:rPr>
-          <w:sz w:val="24"/>
-          <w:szCs w:val="24"/>
-          <w:lang w:val="bg-BG"/>
-        </w:rPr>
-        <w:t>-</w:t>
-      </w:r>
-      <w:r>
-        <w:rPr>
-          <w:sz w:val="24"/>
-          <w:szCs w:val="24"/>
-          <w:lang w:val="bg-BG"/>
-        </w:rPr>
-        <w:t>4</w:t>
+          <w:lang w:val="ru-RU"/>
+        </w:rPr>
+        <w:t xml:space="preserve">Ф </w:t>
+      </w:r>
+      <w:r>
+        <w:rPr>
+          <w:sz w:val="24"/>
+          <w:szCs w:val="24"/>
+          <w:lang w:val="en-US"/>
+        </w:rPr>
+        <w:t xml:space="preserve">704 </w:t>
+      </w:r>
+      <w:r>
+        <w:rPr>
+          <w:sz w:val="24"/>
+          <w:szCs w:val="24"/>
+          <w:lang w:val="ru-RU"/>
+        </w:rPr>
+        <w:t>–</w:t>
+      </w:r>
+      <w:r>
+        <w:rPr>
+          <w:sz w:val="24"/>
+          <w:szCs w:val="24"/>
+          <w:lang w:val="en-US"/>
+        </w:rPr>
+        <w:t xml:space="preserve"> 4</w:t>
       </w:r>
     </w:p>
     <w:p>
@@ -872,7 +870,21 @@
           <w:b w:val="0"/>
           <w:szCs w:val="24"/>
         </w:rPr>
-        <w:t xml:space="preserve">  </w:t>
+        <w:t xml:space="preserve"> </w:t>
+      </w:r>
+      <w:r>
+        <w:rPr>
+          <w:b w:val="0"/>
+          <w:szCs w:val="24"/>
+        </w:rPr>
+        <w:t>Р -</w:t>
+      </w:r>
+      <w:r>
+        <w:rPr>
+          <w:b w:val="0"/>
+          <w:szCs w:val="24"/>
+        </w:rPr>
+        <w:t xml:space="preserve"> </w:t>
       </w:r>
       <w:r>
         <w:rPr>
@@ -1065,6 +1077,24 @@
     </w:tbl>
     <w:p>
       <w:pPr>
+        <w:pStyle w:val="BodyText"/>
+        <w:rPr>
+          <w:sz w:val="22"/>
+          <w:szCs w:val="22"/>
+          <w:lang w:val="en-US"/>
+        </w:rPr>
+      </w:pPr>
+      <w:r>
+        <w:rPr>
+          <w:sz w:val="22"/>
+          <w:szCs w:val="22"/>
+          <w:lang w:val="en-US"/>
+        </w:rPr>
+        <w:t>##$$%%</w:t>
+      </w:r>
+    </w:p>
+    <w:p>
+      <w:pPr>
         <w:suppressAutoHyphens w:val="0"/>
         <w:spacing w:after="200" w:line="276" w:lineRule="auto"/>
         <w:rPr>
@@ -1077,8 +1107,6 @@
       <w:r>
         <w:br w:type="page"/>
       </w:r>
-      <w:bookmarkStart w:id="0" w:name="_GoBack"/>
-      <w:bookmarkEnd w:id="0"/>
     </w:p>
     <w:sectPr>
       <w:footerReference w:type="default" r:id="rId7"/>

</xml_diff>